<commit_message>
All files and fodlers of LIB
</commit_message>
<xml_diff>
--- a/Documentation/Mobile Automation - Appium.docx
+++ b/Documentation/Mobile Automation - Appium.docx
@@ -20,9 +20,18 @@
       <w:pPr>
         <w:pStyle w:val="ListBullet"/>
       </w:pPr>
-      <w:r>
-        <w:t>MobileAutomation_Appium</w:t>
-      </w:r>
+      <w:hyperlink r:id="rId5" w:history="1">
+        <w:proofErr w:type="spellStart"/>
+        <w:r>
+          <w:rPr>
+            <w:rStyle w:val="Hyperlink"/>
+          </w:rPr>
+          <w:t>MobileAutomation_Appium</w:t>
+        </w:r>
+        <w:proofErr w:type="spellEnd"/>
+      </w:hyperlink>
+      <w:bookmarkStart w:id="0" w:name="_GoBack"/>
+      <w:bookmarkEnd w:id="0"/>
     </w:p>
     <w:p>
       <w:pPr>
@@ -148,7 +157,21 @@
         <w:rPr>
           <w:b/>
         </w:rPr>
-        <w:t xml:space="preserve">Google Chrome.apk version </w:t>
+        <w:t xml:space="preserve">Google </w:t>
+      </w:r>
+      <w:proofErr w:type="spellStart"/>
+      <w:r>
+        <w:rPr>
+          <w:b/>
+        </w:rPr>
+        <w:t>Chrome.apk</w:t>
+      </w:r>
+      <w:proofErr w:type="spellEnd"/>
+      <w:r>
+        <w:rPr>
+          <w:b/>
+        </w:rPr>
+        <w:t xml:space="preserve"> version </w:t>
       </w:r>
       <w:r>
         <w:rPr>
@@ -230,8 +253,6 @@
         </w:numPr>
         <w:ind w:left="720"/>
       </w:pPr>
-      <w:bookmarkStart w:id="0" w:name="_GoBack"/>
-      <w:bookmarkEnd w:id="0"/>
       <w:r>
         <w:rPr>
           <w:noProof/>
@@ -252,7 +273,7 @@
                     <pic:cNvPicPr/>
                   </pic:nvPicPr>
                   <pic:blipFill>
-                    <a:blip r:embed="rId5"/>
+                    <a:blip r:embed="rId6"/>
                     <a:stretch>
                       <a:fillRect/>
                     </a:stretch>
@@ -312,8 +333,16 @@
         <w:rPr>
           <w:b/>
         </w:rPr>
-        <w:t>Start Appium</w:t>
-      </w:r>
+        <w:t xml:space="preserve">Start </w:t>
+      </w:r>
+      <w:proofErr w:type="spellStart"/>
+      <w:r>
+        <w:rPr>
+          <w:b/>
+        </w:rPr>
+        <w:t>Appium</w:t>
+      </w:r>
+      <w:proofErr w:type="spellEnd"/>
     </w:p>
     <w:p>
       <w:pPr>
@@ -324,7 +353,7 @@
         </w:tabs>
         <w:ind w:left="720"/>
       </w:pPr>
-      <w:hyperlink r:id="rId6" w:history="1">
+      <w:hyperlink r:id="rId7" w:history="1">
         <w:r>
           <w:rPr>
             <w:rStyle w:val="Hyperlink"/>
@@ -333,8 +362,13 @@
         </w:r>
       </w:hyperlink>
       <w:r>
-        <w:t xml:space="preserve"> and install latest version of Appium</w:t>
-      </w:r>
+        <w:t xml:space="preserve"> and install latest version of </w:t>
+      </w:r>
+      <w:proofErr w:type="spellStart"/>
+      <w:r>
+        <w:t>Appium</w:t>
+      </w:r>
+      <w:proofErr w:type="spellEnd"/>
     </w:p>
     <w:p>
       <w:pPr>
@@ -346,7 +380,23 @@
         <w:ind w:left="720"/>
       </w:pPr>
       <w:r>
-        <w:t>Run the Appium after installation by executing the installed Appium file from the Start menu.</w:t>
+        <w:t xml:space="preserve">Run the </w:t>
+      </w:r>
+      <w:proofErr w:type="spellStart"/>
+      <w:r>
+        <w:t>Appium</w:t>
+      </w:r>
+      <w:proofErr w:type="spellEnd"/>
+      <w:r>
+        <w:t xml:space="preserve"> after installation by executing the installed </w:t>
+      </w:r>
+      <w:proofErr w:type="spellStart"/>
+      <w:r>
+        <w:t>Appium</w:t>
+      </w:r>
+      <w:proofErr w:type="spellEnd"/>
+      <w:r>
+        <w:t xml:space="preserve"> file from the Start menu.</w:t>
       </w:r>
     </w:p>
     <w:p>
@@ -549,7 +599,7 @@
                     <pic:cNvPicPr/>
                   </pic:nvPicPr>
                   <pic:blipFill>
-                    <a:blip r:embed="rId7"/>
+                    <a:blip r:embed="rId8"/>
                     <a:stretch>
                       <a:fillRect/>
                     </a:stretch>
@@ -629,7 +679,15 @@
         <w:t>2.3</w:t>
       </w:r>
       <w:r>
-        <w:t xml:space="preserve"> and Chrome.apk version </w:t>
+        <w:t xml:space="preserve"> and </w:t>
+      </w:r>
+      <w:proofErr w:type="spellStart"/>
+      <w:r>
+        <w:t>Chrome.apk</w:t>
+      </w:r>
+      <w:proofErr w:type="spellEnd"/>
+      <w:r>
+        <w:t xml:space="preserve"> version </w:t>
       </w:r>
       <w:r>
         <w:rPr>
@@ -758,7 +816,7 @@
                     </pic:cNvPicPr>
                   </pic:nvPicPr>
                   <pic:blipFill>
-                    <a:blip r:embed="rId8">
+                    <a:blip r:embed="rId9">
                       <a:extLst>
                         <a:ext uri="{28A0092B-C50C-407E-A947-70E740481C1C}">
                           <a14:useLocalDpi xmlns:a14="http://schemas.microsoft.com/office/drawing/2010/main" val="0"/>

</xml_diff>